<commit_message>
Task 5 Mutation Testing
Fix a problem with the makeCoffee where it was adding not subtracting.

Couldn't get 90% on Inventory and Recipe because the  mutated setters
tested the boundery so >= to > but because the boundery is 0 and the
else satement is also 0 the mutant survived.
</commit_message>
<xml_diff>
--- a/CoffeeMaker/reqs/Coffee Maker Acceptance Tests.docx
+++ b/CoffeeMaker/reqs/Coffee Maker Acceptance Tests.docx
@@ -37,10 +37,10 @@
         <w:tblLook w:val="04A0" w:firstRow="1" w:lastRow="0" w:firstColumn="1" w:lastColumn="0" w:noHBand="0" w:noVBand="1"/>
       </w:tblPr>
       <w:tblGrid>
-        <w:gridCol w:w="1680"/>
-        <w:gridCol w:w="4727"/>
-        <w:gridCol w:w="3238"/>
-        <w:gridCol w:w="3240"/>
+        <w:gridCol w:w="1679"/>
+        <w:gridCol w:w="4814"/>
+        <w:gridCol w:w="3197"/>
+        <w:gridCol w:w="3195"/>
       </w:tblGrid>
       <w:tr>
         <w:trPr>
@@ -407,6 +407,8 @@
               </w:rPr>
               <w:t> </w:t>
             </w:r>
+            <w:bookmarkStart w:id="0" w:name="_GoBack"/>
+            <w:bookmarkEnd w:id="0"/>
           </w:p>
         </w:tc>
       </w:tr>
@@ -990,7 +992,7 @@
                 <w:sz w:val="20"/>
                 <w:szCs w:val="20"/>
               </w:rPr>
-              <w:t>addInventory1</w:t>
+              <w:t>AddInventory_2</w:t>
             </w:r>
           </w:p>
         </w:tc>
@@ -1097,16 +1099,32 @@
                 <w:szCs w:val="20"/>
               </w:rPr>
               <w:br/>
-              <w:t>Milk: 2</w:t>
-            </w:r>
-            <w:r>
-              <w:rPr>
-                <w:rFonts w:ascii="Times New Roman" w:eastAsia="Times New Roman" w:hAnsi="Times New Roman" w:cs="Times New Roman"/>
-                <w:sz w:val="20"/>
-                <w:szCs w:val="20"/>
-              </w:rPr>
-              <w:br/>
-              <w:t>Sugar: 2</w:t>
+              <w:t xml:space="preserve">Milk: </w:t>
+            </w:r>
+            <w:r>
+              <w:rPr>
+                <w:rFonts w:ascii="Times New Roman" w:eastAsia="Times New Roman" w:hAnsi="Times New Roman" w:cs="Times New Roman"/>
+                <w:sz w:val="20"/>
+                <w:szCs w:val="20"/>
+              </w:rPr>
+              <w:t>1</w:t>
+            </w:r>
+            <w:r>
+              <w:rPr>
+                <w:rFonts w:ascii="Times New Roman" w:eastAsia="Times New Roman" w:hAnsi="Times New Roman" w:cs="Times New Roman"/>
+                <w:sz w:val="20"/>
+                <w:szCs w:val="20"/>
+              </w:rPr>
+              <w:br/>
+              <w:t xml:space="preserve">Sugar: </w:t>
+            </w:r>
+            <w:r>
+              <w:rPr>
+                <w:rFonts w:ascii="Times New Roman" w:eastAsia="Times New Roman" w:hAnsi="Times New Roman" w:cs="Times New Roman"/>
+                <w:sz w:val="20"/>
+                <w:szCs w:val="20"/>
+              </w:rPr>
+              <w:t>1</w:t>
             </w:r>
             <w:r>
               <w:rPr>
@@ -1477,7 +1495,7 @@
                 <w:sz w:val="20"/>
                 <w:szCs w:val="20"/>
               </w:rPr>
-              <w:t>addInventory1</w:t>
+              <w:t>AddInventory_2</w:t>
             </w:r>
             <w:r>
               <w:rPr>
@@ -1642,8 +1660,6 @@
               </w:rPr>
               <w:t xml:space="preserve"> purchased.</w:t>
             </w:r>
-            <w:bookmarkStart w:id="0" w:name="_GoBack"/>
-            <w:bookmarkEnd w:id="0"/>
           </w:p>
         </w:tc>
         <w:tc>

</xml_diff>